<commit_message>
Diagram Kelas & Laporan updated
</commit_message>
<xml_diff>
--- a/Dokumen/Laporan Tugas Besar 3.docx
+++ b/Dokumen/Laporan Tugas Besar 3.docx
@@ -333,36 +333,101 @@
       <w:r>
         <w:t>peta</w:t>
       </w:r>
+      <w:r>
+        <w:t xml:space="preserve"> baru.</w:t>
+      </w:r>
+    </w:p>
+    <w:p/>
+    <w:p>
+      <w:pPr>
+        <w:pStyle w:val="Heading1"/>
+      </w:pPr>
+      <w:r>
+        <w:t>Rancangan Aplikasi</w:t>
+      </w:r>
+    </w:p>
+    <w:p>
+      <w:pPr>
+        <w:pStyle w:val="Heading2"/>
+      </w:pPr>
+      <w:r>
+        <w:t>Diagram Package</w:t>
+      </w:r>
+    </w:p>
+    <w:p>
+      <w:pPr>
+        <w:pStyle w:val="Heading2"/>
+      </w:pPr>
+      <w:r>
+        <w:t>Diagram Kelas</w:t>
+      </w:r>
+    </w:p>
+    <w:p>
+      <w:pPr>
+        <w:pStyle w:val="Heading3"/>
+      </w:pPr>
+      <w:r>
+        <w:t>Rancangan Diagram Kelas Awal</w:t>
+      </w:r>
+    </w:p>
+    <w:p>
+      <w:r>
+        <w:t>Pada awal pembuatan aplikasi, dirancang diagram kelas sebagai berikut :</w:t>
+      </w:r>
+    </w:p>
+    <w:p>
+      <w:pPr>
+        <w:ind w:firstLine="0"/>
+      </w:pPr>
       <w:bookmarkStart w:id="0" w:name="_GoBack"/>
+      <w:r>
+        <w:rPr>
+          <w:noProof/>
+        </w:rPr>
+        <w:lastRenderedPageBreak/>
+        <w:drawing>
+          <wp:inline distT="0" distB="0" distL="0" distR="0">
+            <wp:extent cx="5943600" cy="3457103"/>
+            <wp:effectExtent l="0" t="0" r="0" b="0"/>
+            <wp:docPr id="3" name="Picture 3"/>
+            <wp:cNvGraphicFramePr>
+              <a:graphicFrameLocks xmlns:a="http://schemas.openxmlformats.org/drawingml/2006/main" noChangeAspect="1"/>
+            </wp:cNvGraphicFramePr>
+            <a:graphic xmlns:a="http://schemas.openxmlformats.org/drawingml/2006/main">
+              <a:graphicData uri="http://schemas.openxmlformats.org/drawingml/2006/picture">
+                <pic:pic xmlns:pic="http://schemas.openxmlformats.org/drawingml/2006/picture">
+                  <pic:nvPicPr>
+                    <pic:cNvPr id="3" name="Main.png"/>
+                    <pic:cNvPicPr/>
+                  </pic:nvPicPr>
+                  <pic:blipFill>
+                    <a:blip r:embed="rId9">
+                      <a:extLst>
+                        <a:ext uri="{28A0092B-C50C-407E-A947-70E740481C1C}">
+                          <a14:useLocalDpi xmlns:a14="http://schemas.microsoft.com/office/drawing/2010/main" val="0"/>
+                        </a:ext>
+                      </a:extLst>
+                    </a:blip>
+                    <a:stretch>
+                      <a:fillRect/>
+                    </a:stretch>
+                  </pic:blipFill>
+                  <pic:spPr>
+                    <a:xfrm>
+                      <a:off x="0" y="0"/>
+                      <a:ext cx="5943600" cy="3457103"/>
+                    </a:xfrm>
+                    <a:prstGeom prst="rect">
+                      <a:avLst/>
+                    </a:prstGeom>
+                  </pic:spPr>
+                </pic:pic>
+              </a:graphicData>
+            </a:graphic>
+          </wp:inline>
+        </w:drawing>
+      </w:r>
       <w:bookmarkEnd w:id="0"/>
-      <w:r>
-        <w:t xml:space="preserve"> baru.</w:t>
-      </w:r>
-    </w:p>
-    <w:p/>
-    <w:p>
-      <w:pPr>
-        <w:pStyle w:val="Heading1"/>
-      </w:pPr>
-      <w:r>
-        <w:t>Rancangan Aplikasi</w:t>
-      </w:r>
-    </w:p>
-    <w:p>
-      <w:pPr>
-        <w:pStyle w:val="Heading2"/>
-      </w:pPr>
-      <w:r>
-        <w:t>Diagram Package</w:t>
-      </w:r>
-    </w:p>
-    <w:p>
-      <w:pPr>
-        <w:pStyle w:val="Heading2"/>
-      </w:pPr>
-      <w:r>
-        <w:t>Diagram Kelas</w:t>
-      </w:r>
     </w:p>
     <w:p>
       <w:pPr>
@@ -547,12 +612,12 @@
     <w:p/>
     <w:p/>
     <w:sectPr>
-      <w:headerReference w:type="even" r:id="rId9"/>
-      <w:headerReference w:type="default" r:id="rId10"/>
-      <w:footerReference w:type="even" r:id="rId11"/>
-      <w:footerReference w:type="default" r:id="rId12"/>
-      <w:headerReference w:type="first" r:id="rId13"/>
-      <w:footerReference w:type="first" r:id="rId14"/>
+      <w:headerReference w:type="even" r:id="rId10"/>
+      <w:headerReference w:type="default" r:id="rId11"/>
+      <w:footerReference w:type="even" r:id="rId12"/>
+      <w:footerReference w:type="default" r:id="rId13"/>
+      <w:headerReference w:type="first" r:id="rId14"/>
+      <w:footerReference w:type="first" r:id="rId15"/>
       <w:pgSz w:w="12240" w:h="15840"/>
       <w:pgMar w:top="1440" w:right="1440" w:bottom="1440" w:left="1440" w:header="708" w:footer="708" w:gutter="0"/>
       <w:cols w:space="708"/>
@@ -652,7 +717,7 @@
           <w:rPr>
             <w:noProof/>
           </w:rPr>
-          <w:t>3</w:t>
+          <w:t>4</w:t>
         </w:r>
         <w:r>
           <w:rPr>
@@ -688,7 +753,7 @@
           <w:rPr>
             <w:noProof/>
           </w:rPr>
-          <w:t>3</w:t>
+          <w:t>4</w:t>
         </w:r>
         <w:r>
           <w:rPr>
@@ -2019,8 +2084,8 @@
     <w:compatSetting w:name="differentiateMultirowTableHeaders" w:uri="http://schemas.microsoft.com/office/word" w:val="1"/>
   </w:compat>
   <w:rsids>
-    <w:rsidRoot w:val="00F26A5C"/>
-    <w:rsid w:val="00F26A5C"/>
+    <w:rsidRoot w:val="00AA668E"/>
+    <w:rsid w:val="00AA668E"/>
   </w:rsids>
   <m:mathPr>
     <m:mathFont m:val="Cambria Math"/>
@@ -2755,7 +2820,7 @@
 </file>
 
 <file path=customXml/itemProps1.xml><?xml version="1.0" encoding="utf-8"?>
-<ds:datastoreItem xmlns:ds="http://schemas.openxmlformats.org/officeDocument/2006/customXml" ds:itemID="{9C2B9DD8-0D8E-422F-92FC-473D663B9586}">
+<ds:datastoreItem xmlns:ds="http://schemas.openxmlformats.org/officeDocument/2006/customXml" ds:itemID="{DC811373-4C75-4BD0-8725-A11E9E0F66C0}">
   <ds:schemaRefs>
     <ds:schemaRef ds:uri="http://schemas.openxmlformats.org/officeDocument/2006/bibliography"/>
   </ds:schemaRefs>

</xml_diff>